<commit_message>
Worksheet Week 2 Updated
</commit_message>
<xml_diff>
--- a/worksheets/Worksheet_Week2_FindingErrors-Solution.docx
+++ b/worksheets/Worksheet_Week2_FindingErrors-Solution.docx
@@ -82,7 +82,6 @@
           <w:szCs w:val="24"/>
         </w:rPr>
       </w:pPr>
-      <w:bookmarkStart w:id="0" w:name="_GoBack"/>
       <w:r>
         <w:rPr>
           <w:rFonts w:ascii="Courier New" w:eastAsia="Times New Roman" w:hAnsi="Courier New" w:cs="Courier New"/>
@@ -1218,7 +1217,6 @@
         <w:t>}</w:t>
       </w:r>
     </w:p>
-    <w:bookmarkEnd w:id="0"/>
     <w:p>
       <w:pPr>
         <w:pStyle w:val="ListParagraph"/>
@@ -1252,7 +1250,12 @@
       </w:pPr>
     </w:p>
     <w:sectPr>
-      <w:headerReference w:type="default" r:id="rId10"/>
+      <w:headerReference w:type="even" r:id="rId10"/>
+      <w:headerReference w:type="default" r:id="rId11"/>
+      <w:footerReference w:type="even" r:id="rId12"/>
+      <w:footerReference w:type="default" r:id="rId13"/>
+      <w:headerReference w:type="first" r:id="rId14"/>
+      <w:footerReference w:type="first" r:id="rId15"/>
       <w:pgSz w:w="12240" w:h="15840"/>
       <w:pgMar w:top="1440" w:right="1440" w:bottom="1440" w:left="1440" w:header="720" w:footer="720" w:gutter="0"/>
       <w:cols w:space="720"/>
@@ -1287,6 +1290,36 @@
 </w:endnotes>
 </file>
 
+<file path=word/footer1.xml><?xml version="1.0" encoding="utf-8"?>
+<w:ftr xmlns:wpc="http://schemas.microsoft.com/office/word/2010/wordprocessingCanvas" xmlns:cx="http://schemas.microsoft.com/office/drawing/2014/chartex" xmlns:cx1="http://schemas.microsoft.com/office/drawing/2015/9/8/chartex" xmlns:cx2="http://schemas.microsoft.com/office/drawing/2015/10/21/chartex" xmlns:cx3="http://schemas.microsoft.com/office/drawing/2016/5/9/chartex" xmlns:cx4="http://schemas.microsoft.com/office/drawing/2016/5/10/chartex" xmlns:cx5="http://schemas.microsoft.com/office/drawing/2016/5/11/chartex" xmlns:cx6="http://schemas.microsoft.com/office/drawing/2016/5/12/chartex" xmlns:cx7="http://schemas.microsoft.com/office/drawing/2016/5/13/chartex" xmlns:cx8="http://schemas.microsoft.com/office/drawing/2016/5/14/chartex" xmlns:mc="http://schemas.openxmlformats.org/markup-compatibility/2006" xmlns:aink="http://schemas.microsoft.com/office/drawing/2016/ink" xmlns:am3d="http://schemas.microsoft.com/office/drawing/2017/model3d" xmlns:o="urn:schemas-microsoft-com:office:office" xmlns:r="http://schemas.openxmlformats.org/officeDocument/2006/relationships" xmlns:m="http://schemas.openxmlformats.org/officeDocument/2006/math" xmlns:v="urn:schemas-microsoft-com:vml" xmlns:wp14="http://schemas.microsoft.com/office/word/2010/wordprocessingDrawing" xmlns:wp="http://schemas.openxmlformats.org/drawingml/2006/wordprocessingDrawing" xmlns:w10="urn:schemas-microsoft-com:office:word" xmlns:w="http://schemas.openxmlformats.org/wordprocessingml/2006/main" xmlns:w14="http://schemas.microsoft.com/office/word/2010/wordml" xmlns:w15="http://schemas.microsoft.com/office/word/2012/wordml" xmlns:w16cid="http://schemas.microsoft.com/office/word/2016/wordml/cid" xmlns:w16se="http://schemas.microsoft.com/office/word/2015/wordml/symex" xmlns:wpg="http://schemas.microsoft.com/office/word/2010/wordprocessingGroup" xmlns:wpi="http://schemas.microsoft.com/office/word/2010/wordprocessingInk" xmlns:wne="http://schemas.microsoft.com/office/word/2006/wordml" xmlns:wps="http://schemas.microsoft.com/office/word/2010/wordprocessingShape" mc:Ignorable="w14 w15 w16se w16cid wp14">
+  <w:p>
+    <w:pPr>
+      <w:pStyle w:val="Footer"/>
+    </w:pPr>
+  </w:p>
+</w:ftr>
+</file>
+
+<file path=word/footer2.xml><?xml version="1.0" encoding="utf-8"?>
+<w:ftr xmlns:wpc="http://schemas.microsoft.com/office/word/2010/wordprocessingCanvas" xmlns:cx="http://schemas.microsoft.com/office/drawing/2014/chartex" xmlns:cx1="http://schemas.microsoft.com/office/drawing/2015/9/8/chartex" xmlns:cx2="http://schemas.microsoft.com/office/drawing/2015/10/21/chartex" xmlns:cx3="http://schemas.microsoft.com/office/drawing/2016/5/9/chartex" xmlns:cx4="http://schemas.microsoft.com/office/drawing/2016/5/10/chartex" xmlns:cx5="http://schemas.microsoft.com/office/drawing/2016/5/11/chartex" xmlns:cx6="http://schemas.microsoft.com/office/drawing/2016/5/12/chartex" xmlns:cx7="http://schemas.microsoft.com/office/drawing/2016/5/13/chartex" xmlns:cx8="http://schemas.microsoft.com/office/drawing/2016/5/14/chartex" xmlns:mc="http://schemas.openxmlformats.org/markup-compatibility/2006" xmlns:aink="http://schemas.microsoft.com/office/drawing/2016/ink" xmlns:am3d="http://schemas.microsoft.com/office/drawing/2017/model3d" xmlns:o="urn:schemas-microsoft-com:office:office" xmlns:r="http://schemas.openxmlformats.org/officeDocument/2006/relationships" xmlns:m="http://schemas.openxmlformats.org/officeDocument/2006/math" xmlns:v="urn:schemas-microsoft-com:vml" xmlns:wp14="http://schemas.microsoft.com/office/word/2010/wordprocessingDrawing" xmlns:wp="http://schemas.openxmlformats.org/drawingml/2006/wordprocessingDrawing" xmlns:w10="urn:schemas-microsoft-com:office:word" xmlns:w="http://schemas.openxmlformats.org/wordprocessingml/2006/main" xmlns:w14="http://schemas.microsoft.com/office/word/2010/wordml" xmlns:w15="http://schemas.microsoft.com/office/word/2012/wordml" xmlns:w16cid="http://schemas.microsoft.com/office/word/2016/wordml/cid" xmlns:w16se="http://schemas.microsoft.com/office/word/2015/wordml/symex" xmlns:wpg="http://schemas.microsoft.com/office/word/2010/wordprocessingGroup" xmlns:wpi="http://schemas.microsoft.com/office/word/2010/wordprocessingInk" xmlns:wne="http://schemas.microsoft.com/office/word/2006/wordml" xmlns:wps="http://schemas.microsoft.com/office/word/2010/wordprocessingShape" mc:Ignorable="w14 w15 w16se w16cid wp14">
+  <w:p>
+    <w:pPr>
+      <w:pStyle w:val="Footer"/>
+    </w:pPr>
+  </w:p>
+</w:ftr>
+</file>
+
+<file path=word/footer3.xml><?xml version="1.0" encoding="utf-8"?>
+<w:ftr xmlns:wpc="http://schemas.microsoft.com/office/word/2010/wordprocessingCanvas" xmlns:cx="http://schemas.microsoft.com/office/drawing/2014/chartex" xmlns:cx1="http://schemas.microsoft.com/office/drawing/2015/9/8/chartex" xmlns:cx2="http://schemas.microsoft.com/office/drawing/2015/10/21/chartex" xmlns:cx3="http://schemas.microsoft.com/office/drawing/2016/5/9/chartex" xmlns:cx4="http://schemas.microsoft.com/office/drawing/2016/5/10/chartex" xmlns:cx5="http://schemas.microsoft.com/office/drawing/2016/5/11/chartex" xmlns:cx6="http://schemas.microsoft.com/office/drawing/2016/5/12/chartex" xmlns:cx7="http://schemas.microsoft.com/office/drawing/2016/5/13/chartex" xmlns:cx8="http://schemas.microsoft.com/office/drawing/2016/5/14/chartex" xmlns:mc="http://schemas.openxmlformats.org/markup-compatibility/2006" xmlns:aink="http://schemas.microsoft.com/office/drawing/2016/ink" xmlns:am3d="http://schemas.microsoft.com/office/drawing/2017/model3d" xmlns:o="urn:schemas-microsoft-com:office:office" xmlns:r="http://schemas.openxmlformats.org/officeDocument/2006/relationships" xmlns:m="http://schemas.openxmlformats.org/officeDocument/2006/math" xmlns:v="urn:schemas-microsoft-com:vml" xmlns:wp14="http://schemas.microsoft.com/office/word/2010/wordprocessingDrawing" xmlns:wp="http://schemas.openxmlformats.org/drawingml/2006/wordprocessingDrawing" xmlns:w10="urn:schemas-microsoft-com:office:word" xmlns:w="http://schemas.openxmlformats.org/wordprocessingml/2006/main" xmlns:w14="http://schemas.microsoft.com/office/word/2010/wordml" xmlns:w15="http://schemas.microsoft.com/office/word/2012/wordml" xmlns:w16cid="http://schemas.microsoft.com/office/word/2016/wordml/cid" xmlns:w16se="http://schemas.microsoft.com/office/word/2015/wordml/symex" xmlns:wpg="http://schemas.microsoft.com/office/word/2010/wordprocessingGroup" xmlns:wpi="http://schemas.microsoft.com/office/word/2010/wordprocessingInk" xmlns:wne="http://schemas.microsoft.com/office/word/2006/wordml" xmlns:wps="http://schemas.microsoft.com/office/word/2010/wordprocessingShape" mc:Ignorable="w14 w15 w16se w16cid wp14">
+  <w:p>
+    <w:pPr>
+      <w:pStyle w:val="Footer"/>
+    </w:pPr>
+  </w:p>
+</w:ftr>
+</file>
+
 <file path=word/footnotes.xml><?xml version="1.0" encoding="utf-8"?>
 <w:footnotes xmlns:wpc="http://schemas.microsoft.com/office/word/2010/wordprocessingCanvas" xmlns:cx="http://schemas.microsoft.com/office/drawing/2014/chartex" xmlns:cx1="http://schemas.microsoft.com/office/drawing/2015/9/8/chartex" xmlns:cx2="http://schemas.microsoft.com/office/drawing/2015/10/21/chartex" xmlns:cx3="http://schemas.microsoft.com/office/drawing/2016/5/9/chartex" xmlns:cx4="http://schemas.microsoft.com/office/drawing/2016/5/10/chartex" xmlns:cx5="http://schemas.microsoft.com/office/drawing/2016/5/11/chartex" xmlns:cx6="http://schemas.microsoft.com/office/drawing/2016/5/12/chartex" xmlns:cx7="http://schemas.microsoft.com/office/drawing/2016/5/13/chartex" xmlns:cx8="http://schemas.microsoft.com/office/drawing/2016/5/14/chartex" xmlns:mc="http://schemas.openxmlformats.org/markup-compatibility/2006" xmlns:aink="http://schemas.microsoft.com/office/drawing/2016/ink" xmlns:am3d="http://schemas.microsoft.com/office/drawing/2017/model3d" xmlns:o="urn:schemas-microsoft-com:office:office" xmlns:r="http://schemas.openxmlformats.org/officeDocument/2006/relationships" xmlns:m="http://schemas.openxmlformats.org/officeDocument/2006/math" xmlns:v="urn:schemas-microsoft-com:vml" xmlns:wp14="http://schemas.microsoft.com/office/word/2010/wordprocessingDrawing" xmlns:wp="http://schemas.openxmlformats.org/drawingml/2006/wordprocessingDrawing" xmlns:w10="urn:schemas-microsoft-com:office:word" xmlns:w="http://schemas.openxmlformats.org/wordprocessingml/2006/main" xmlns:w14="http://schemas.microsoft.com/office/word/2010/wordml" xmlns:w15="http://schemas.microsoft.com/office/word/2012/wordml" xmlns:w16cid="http://schemas.microsoft.com/office/word/2016/wordml/cid" xmlns:w16se="http://schemas.microsoft.com/office/word/2015/wordml/symex" xmlns:wpg="http://schemas.microsoft.com/office/word/2010/wordprocessingGroup" xmlns:wpi="http://schemas.microsoft.com/office/word/2010/wordprocessingInk" xmlns:wne="http://schemas.microsoft.com/office/word/2006/wordml" xmlns:wps="http://schemas.microsoft.com/office/word/2010/wordprocessingShape" mc:Ignorable="w14 w15 w16se w16cid wp14">
   <w:footnote w:type="separator" w:id="-1">
@@ -1318,9 +1351,37 @@
     <w:pPr>
       <w:pStyle w:val="Header"/>
     </w:pPr>
+  </w:p>
+</w:hdr>
+</file>
+
+<file path=word/header2.xml><?xml version="1.0" encoding="utf-8"?>
+<w:hdr xmlns:wpc="http://schemas.microsoft.com/office/word/2010/wordprocessingCanvas" xmlns:cx="http://schemas.microsoft.com/office/drawing/2014/chartex" xmlns:cx1="http://schemas.microsoft.com/office/drawing/2015/9/8/chartex" xmlns:cx2="http://schemas.microsoft.com/office/drawing/2015/10/21/chartex" xmlns:cx3="http://schemas.microsoft.com/office/drawing/2016/5/9/chartex" xmlns:cx4="http://schemas.microsoft.com/office/drawing/2016/5/10/chartex" xmlns:cx5="http://schemas.microsoft.com/office/drawing/2016/5/11/chartex" xmlns:cx6="http://schemas.microsoft.com/office/drawing/2016/5/12/chartex" xmlns:cx7="http://schemas.microsoft.com/office/drawing/2016/5/13/chartex" xmlns:cx8="http://schemas.microsoft.com/office/drawing/2016/5/14/chartex" xmlns:mc="http://schemas.openxmlformats.org/markup-compatibility/2006" xmlns:aink="http://schemas.microsoft.com/office/drawing/2016/ink" xmlns:am3d="http://schemas.microsoft.com/office/drawing/2017/model3d" xmlns:o="urn:schemas-microsoft-com:office:office" xmlns:r="http://schemas.openxmlformats.org/officeDocument/2006/relationships" xmlns:m="http://schemas.openxmlformats.org/officeDocument/2006/math" xmlns:v="urn:schemas-microsoft-com:vml" xmlns:wp14="http://schemas.microsoft.com/office/word/2010/wordprocessingDrawing" xmlns:wp="http://schemas.openxmlformats.org/drawingml/2006/wordprocessingDrawing" xmlns:w10="urn:schemas-microsoft-com:office:word" xmlns:w="http://schemas.openxmlformats.org/wordprocessingml/2006/main" xmlns:w14="http://schemas.microsoft.com/office/word/2010/wordml" xmlns:w15="http://schemas.microsoft.com/office/word/2012/wordml" xmlns:w16cid="http://schemas.microsoft.com/office/word/2016/wordml/cid" xmlns:w16se="http://schemas.microsoft.com/office/word/2015/wordml/symex" xmlns:wpg="http://schemas.microsoft.com/office/word/2010/wordprocessingGroup" xmlns:wpi="http://schemas.microsoft.com/office/word/2010/wordprocessingInk" xmlns:wne="http://schemas.microsoft.com/office/word/2006/wordml" xmlns:wps="http://schemas.microsoft.com/office/word/2010/wordprocessingShape" mc:Ignorable="w14 w15 w16se w16cid wp14">
+  <w:p>
+    <w:pPr>
+      <w:pStyle w:val="Header"/>
+    </w:pPr>
     <w:r>
-      <w:t>CS164 – Worksheet Week 3 – Loops, Javadoc, UML</w:t>
+      <w:t xml:space="preserve">CS164 – </w:t>
     </w:r>
+    <w:bookmarkStart w:id="0" w:name="_GoBack"/>
+    <w:bookmarkEnd w:id="0"/>
+    <w:r>
+      <w:t xml:space="preserve"> </w:t>
+    </w:r>
+    <w:r>
+      <w:t>Worksheet Week 2 – Finding Errors</w:t>
+    </w:r>
+  </w:p>
+</w:hdr>
+</file>
+
+<file path=word/header3.xml><?xml version="1.0" encoding="utf-8"?>
+<w:hdr xmlns:wpc="http://schemas.microsoft.com/office/word/2010/wordprocessingCanvas" xmlns:cx="http://schemas.microsoft.com/office/drawing/2014/chartex" xmlns:cx1="http://schemas.microsoft.com/office/drawing/2015/9/8/chartex" xmlns:cx2="http://schemas.microsoft.com/office/drawing/2015/10/21/chartex" xmlns:cx3="http://schemas.microsoft.com/office/drawing/2016/5/9/chartex" xmlns:cx4="http://schemas.microsoft.com/office/drawing/2016/5/10/chartex" xmlns:cx5="http://schemas.microsoft.com/office/drawing/2016/5/11/chartex" xmlns:cx6="http://schemas.microsoft.com/office/drawing/2016/5/12/chartex" xmlns:cx7="http://schemas.microsoft.com/office/drawing/2016/5/13/chartex" xmlns:cx8="http://schemas.microsoft.com/office/drawing/2016/5/14/chartex" xmlns:mc="http://schemas.openxmlformats.org/markup-compatibility/2006" xmlns:aink="http://schemas.microsoft.com/office/drawing/2016/ink" xmlns:am3d="http://schemas.microsoft.com/office/drawing/2017/model3d" xmlns:o="urn:schemas-microsoft-com:office:office" xmlns:r="http://schemas.openxmlformats.org/officeDocument/2006/relationships" xmlns:m="http://schemas.openxmlformats.org/officeDocument/2006/math" xmlns:v="urn:schemas-microsoft-com:vml" xmlns:wp14="http://schemas.microsoft.com/office/word/2010/wordprocessingDrawing" xmlns:wp="http://schemas.openxmlformats.org/drawingml/2006/wordprocessingDrawing" xmlns:w10="urn:schemas-microsoft-com:office:word" xmlns:w="http://schemas.openxmlformats.org/wordprocessingml/2006/main" xmlns:w14="http://schemas.microsoft.com/office/word/2010/wordml" xmlns:w15="http://schemas.microsoft.com/office/word/2012/wordml" xmlns:w16cid="http://schemas.microsoft.com/office/word/2016/wordml/cid" xmlns:w16se="http://schemas.microsoft.com/office/word/2015/wordml/symex" xmlns:wpg="http://schemas.microsoft.com/office/word/2010/wordprocessingGroup" xmlns:wpi="http://schemas.microsoft.com/office/word/2010/wordprocessingInk" xmlns:wne="http://schemas.microsoft.com/office/word/2006/wordml" xmlns:wps="http://schemas.microsoft.com/office/word/2010/wordprocessingShape" mc:Ignorable="w14 w15 w16se w16cid wp14">
+  <w:p>
+    <w:pPr>
+      <w:pStyle w:val="Header"/>
+    </w:pPr>
   </w:p>
 </w:hdr>
 </file>
@@ -2246,6 +2307,23 @@
 </file>
 
 <file path=customXml/item1.xml><?xml version="1.0" encoding="utf-8"?>
+<?mso-contentType ?>
+<FormTemplates xmlns="http://schemas.microsoft.com/sharepoint/v3/contenttype/forms">
+  <Display>DocumentLibraryForm</Display>
+  <Edit>DocumentLibraryForm</Edit>
+  <New>DocumentLibraryForm</New>
+</FormTemplates>
+</file>
+
+<file path=customXml/item2.xml><?xml version="1.0" encoding="utf-8"?>
+<p:properties xmlns:p="http://schemas.microsoft.com/office/2006/metadata/properties" xmlns:xsi="http://www.w3.org/2001/XMLSchema-instance" xmlns:pc="http://schemas.microsoft.com/office/infopath/2007/PartnerControls">
+  <documentManagement>
+    <_activity xmlns="92c41bee-f0ee-4aa6-9399-a35fbb883510" xsi:nil="true"/>
+  </documentManagement>
+</p:properties>
+</file>
+
+<file path=customXml/item3.xml><?xml version="1.0" encoding="utf-8"?>
 <ct:contentTypeSchema xmlns:ct="http://schemas.microsoft.com/office/2006/metadata/contentType" xmlns:ma="http://schemas.microsoft.com/office/2006/metadata/properties/metaAttributes" ct:_="" ma:_="" ma:contentTypeName="Document" ma:contentTypeID="0x010100074387D78AC76C4289401EF66FB51FCC" ma:contentTypeVersion="18" ma:contentTypeDescription="Create a new document." ma:contentTypeScope="" ma:versionID="684bb740e09a87c3c1f2cd8296ab2d11">
   <xsd:schema xmlns:xsd="http://www.w3.org/2001/XMLSchema" xmlns:xs="http://www.w3.org/2001/XMLSchema" xmlns:p="http://schemas.microsoft.com/office/2006/metadata/properties" xmlns:ns3="92c41bee-f0ee-4aa6-9399-a35fbb883510" xmlns:ns4="e06ed288-fd75-4b50-bbed-f5a5df88c31c" targetNamespace="http://schemas.microsoft.com/office/2006/metadata/properties" ma:root="true" ma:fieldsID="edc7b30c6a7f40413d464d3789598fe7" ns3:_="" ns4:_="">
     <xsd:import namespace="92c41bee-f0ee-4aa6-9399-a35fbb883510"/>
@@ -2498,24 +2576,32 @@
 </ct:contentTypeSchema>
 </file>
 
-<file path=customXml/item2.xml><?xml version="1.0" encoding="utf-8"?>
-<?mso-contentType ?>
-<FormTemplates xmlns="http://schemas.microsoft.com/sharepoint/v3/contenttype/forms">
-  <Display>DocumentLibraryForm</Display>
-  <Edit>DocumentLibraryForm</Edit>
-  <New>DocumentLibraryForm</New>
-</FormTemplates>
+<file path=customXml/itemProps1.xml><?xml version="1.0" encoding="utf-8"?>
+<ds:datastoreItem xmlns:ds="http://schemas.openxmlformats.org/officeDocument/2006/customXml" ds:itemID="{B62F3671-4DE2-4C3E-9C91-0BABD0D2223E}">
+  <ds:schemaRefs>
+    <ds:schemaRef ds:uri="http://schemas.microsoft.com/sharepoint/v3/contenttype/forms"/>
+  </ds:schemaRefs>
+</ds:datastoreItem>
 </file>
 
-<file path=customXml/item3.xml><?xml version="1.0" encoding="utf-8"?>
-<p:properties xmlns:p="http://schemas.microsoft.com/office/2006/metadata/properties" xmlns:xsi="http://www.w3.org/2001/XMLSchema-instance" xmlns:pc="http://schemas.microsoft.com/office/infopath/2007/PartnerControls">
-  <documentManagement>
-    <_activity xmlns="92c41bee-f0ee-4aa6-9399-a35fbb883510" xsi:nil="true"/>
-  </documentManagement>
-</p:properties>
+<file path=customXml/itemProps2.xml><?xml version="1.0" encoding="utf-8"?>
+<ds:datastoreItem xmlns:ds="http://schemas.openxmlformats.org/officeDocument/2006/customXml" ds:itemID="{A264041C-9A53-4F78-984C-230F08F391BA}">
+  <ds:schemaRefs>
+    <ds:schemaRef ds:uri="http://schemas.microsoft.com/office/2006/metadata/properties"/>
+    <ds:schemaRef ds:uri="http://purl.org/dc/elements/1.1/"/>
+    <ds:schemaRef ds:uri="http://purl.org/dc/dcmitype/"/>
+    <ds:schemaRef ds:uri="e06ed288-fd75-4b50-bbed-f5a5df88c31c"/>
+    <ds:schemaRef ds:uri="http://schemas.microsoft.com/office/2006/documentManagement/types"/>
+    <ds:schemaRef ds:uri="http://purl.org/dc/terms/"/>
+    <ds:schemaRef ds:uri="http://schemas.openxmlformats.org/package/2006/metadata/core-properties"/>
+    <ds:schemaRef ds:uri="http://www.w3.org/XML/1998/namespace"/>
+    <ds:schemaRef ds:uri="http://schemas.microsoft.com/office/infopath/2007/PartnerControls"/>
+    <ds:schemaRef ds:uri="92c41bee-f0ee-4aa6-9399-a35fbb883510"/>
+  </ds:schemaRefs>
+</ds:datastoreItem>
 </file>
 
-<file path=customXml/itemProps1.xml><?xml version="1.0" encoding="utf-8"?>
+<file path=customXml/itemProps3.xml><?xml version="1.0" encoding="utf-8"?>
 <ds:datastoreItem xmlns:ds="http://schemas.openxmlformats.org/officeDocument/2006/customXml" ds:itemID="{CF7B48AD-1C66-4FA7-B126-BF42B31FC19C}">
   <ds:schemaRefs>
     <ds:schemaRef ds:uri="http://schemas.microsoft.com/office/2006/metadata/contentType"/>
@@ -2532,29 +2618,4 @@
     <ds:schemaRef ds:uri="http://schemas.microsoft.com/internal/obd"/>
   </ds:schemaRefs>
 </ds:datastoreItem>
-</file>
-
-<file path=customXml/itemProps2.xml><?xml version="1.0" encoding="utf-8"?>
-<ds:datastoreItem xmlns:ds="http://schemas.openxmlformats.org/officeDocument/2006/customXml" ds:itemID="{B62F3671-4DE2-4C3E-9C91-0BABD0D2223E}">
-  <ds:schemaRefs>
-    <ds:schemaRef ds:uri="http://schemas.microsoft.com/sharepoint/v3/contenttype/forms"/>
-  </ds:schemaRefs>
-</ds:datastoreItem>
-</file>
-
-<file path=customXml/itemProps3.xml><?xml version="1.0" encoding="utf-8"?>
-<ds:datastoreItem xmlns:ds="http://schemas.openxmlformats.org/officeDocument/2006/customXml" ds:itemID="{A264041C-9A53-4F78-984C-230F08F391BA}">
-  <ds:schemaRefs>
-    <ds:schemaRef ds:uri="http://schemas.microsoft.com/office/infopath/2007/PartnerControls"/>
-    <ds:schemaRef ds:uri="http://www.w3.org/XML/1998/namespace"/>
-    <ds:schemaRef ds:uri="http://purl.org/dc/terms/"/>
-    <ds:schemaRef ds:uri="e06ed288-fd75-4b50-bbed-f5a5df88c31c"/>
-    <ds:schemaRef ds:uri="http://schemas.microsoft.com/office/2006/documentManagement/types"/>
-    <ds:schemaRef ds:uri="92c41bee-f0ee-4aa6-9399-a35fbb883510"/>
-    <ds:schemaRef ds:uri="http://schemas.openxmlformats.org/package/2006/metadata/core-properties"/>
-    <ds:schemaRef ds:uri="http://schemas.microsoft.com/office/2006/metadata/properties"/>
-    <ds:schemaRef ds:uri="http://purl.org/dc/dcmitype/"/>
-    <ds:schemaRef ds:uri="http://purl.org/dc/elements/1.1/"/>
-  </ds:schemaRefs>
-</ds:datastoreItem>
 </file>
</xml_diff>